<commit_message>
Finished 3 & 8
</commit_message>
<xml_diff>
--- a/Homework 2/Assignment2.docx
+++ b/Homework 2/Assignment2.docx
@@ -112,6 +112,120 @@
         </w:rPr>
         <w:t>.</w:t>
       </w:r>
+      <w:r>
+        <w:rPr>
+          <w:rFonts w:ascii="Times New Roman" w:hAnsi="Times New Roman" w:cs="Times New Roman"/>
+        </w:rPr>
+        <w:t xml:space="preserve"> T</w:t>
+      </w:r>
+      <w:r>
+        <w:rPr>
+          <w:rFonts w:ascii="Times New Roman" w:hAnsi="Times New Roman" w:cs="Times New Roman"/>
+        </w:rPr>
+        <w:t>he starting salary for males is higher than for females on average if</w:t>
+      </w:r>
+      <w:r>
+        <w:rPr>
+          <w:rFonts w:ascii="Times New Roman" w:hAnsi="Times New Roman" w:cs="Times New Roman"/>
+        </w:rPr>
+        <w:t xml:space="preserve"> </w:t>
+      </w:r>
+      <w:r>
+        <w:rPr>
+          <w:rFonts w:ascii="Times New Roman" w:hAnsi="Times New Roman" w:cs="Times New Roman"/>
+        </w:rPr>
+        <w:t>50</w:t>
+      </w:r>
+      <w:r>
+        <w:rPr>
+          <w:rFonts w:ascii="Times New Roman" w:hAnsi="Times New Roman" w:cs="Times New Roman"/>
+        </w:rPr>
+        <w:t xml:space="preserve"> </w:t>
+      </w:r>
+      <w:r>
+        <w:rPr>
+          <w:rFonts w:ascii="Times New Roman" w:hAnsi="Times New Roman" w:cs="Times New Roman"/>
+        </w:rPr>
+        <w:t>+</w:t>
+      </w:r>
+      <w:r>
+        <w:rPr>
+          <w:rFonts w:ascii="Times New Roman" w:hAnsi="Times New Roman" w:cs="Times New Roman"/>
+        </w:rPr>
+        <w:t xml:space="preserve"> </w:t>
+      </w:r>
+      <w:r>
+        <w:rPr>
+          <w:rFonts w:ascii="Times New Roman" w:hAnsi="Times New Roman" w:cs="Times New Roman"/>
+        </w:rPr>
+        <w:t>20</w:t>
+      </w:r>
+      <w:r>
+        <w:rPr>
+          <w:rFonts w:ascii="Times New Roman" w:hAnsi="Times New Roman" w:cs="Times New Roman"/>
+        </w:rPr>
+        <w:t>*</w:t>
+      </w:r>
+      <w:r>
+        <w:rPr>
+          <w:rFonts w:ascii="Times New Roman" w:hAnsi="Times New Roman" w:cs="Times New Roman"/>
+        </w:rPr>
+        <w:t>GPA</w:t>
+      </w:r>
+      <w:r>
+        <w:rPr>
+          <w:rFonts w:ascii="Times New Roman" w:hAnsi="Times New Roman" w:cs="Times New Roman"/>
+        </w:rPr>
+        <w:t xml:space="preserve"> </w:t>
+      </w:r>
+      <w:r>
+        <w:rPr>
+          <w:rFonts w:ascii="Times New Roman" w:hAnsi="Times New Roman" w:cs="Times New Roman"/>
+        </w:rPr>
+        <w:t>≥</w:t>
+      </w:r>
+      <w:r>
+        <w:rPr>
+          <w:rFonts w:ascii="Times New Roman" w:hAnsi="Times New Roman" w:cs="Times New Roman"/>
+        </w:rPr>
+        <w:t xml:space="preserve"> </w:t>
+      </w:r>
+      <w:r>
+        <w:rPr>
+          <w:rFonts w:ascii="Times New Roman" w:hAnsi="Times New Roman" w:cs="Times New Roman"/>
+        </w:rPr>
+        <w:t>85</w:t>
+      </w:r>
+      <w:r>
+        <w:rPr>
+          <w:rFonts w:ascii="Times New Roman" w:hAnsi="Times New Roman" w:cs="Times New Roman"/>
+        </w:rPr>
+        <w:t xml:space="preserve"> </w:t>
+      </w:r>
+      <w:r>
+        <w:rPr>
+          <w:rFonts w:ascii="Times New Roman" w:hAnsi="Times New Roman" w:cs="Times New Roman"/>
+        </w:rPr>
+        <w:t>+</w:t>
+      </w:r>
+      <w:r>
+        <w:rPr>
+          <w:rFonts w:ascii="Times New Roman" w:hAnsi="Times New Roman" w:cs="Times New Roman"/>
+        </w:rPr>
+        <w:t xml:space="preserve"> </w:t>
+      </w:r>
+      <w:r>
+        <w:rPr>
+          <w:rFonts w:ascii="Times New Roman" w:hAnsi="Times New Roman" w:cs="Times New Roman"/>
+        </w:rPr>
+        <w:t>10</w:t>
+      </w:r>
+      <w:r>
+        <w:rPr>
+          <w:rFonts w:ascii="Times New Roman" w:hAnsi="Times New Roman" w:cs="Times New Roman"/>
+        </w:rPr>
+        <w:t>.</w:t>
+      </w:r>
     </w:p>
     <w:p>
       <w:pPr>
@@ -124,6 +238,1333 @@
           <w:rFonts w:ascii="Times New Roman" w:hAnsi="Times New Roman" w:cs="Times New Roman"/>
         </w:rPr>
       </w:pPr>
+      <w:r>
+        <w:rPr>
+          <w:rFonts w:ascii="Times New Roman" w:hAnsi="Times New Roman" w:cs="Times New Roman"/>
+        </w:rPr>
+        <w:t xml:space="preserve">50 + 20 * 4 + 0.07 * 110 + 35 * 1 + 0.01 * 4 * 110 </w:t>
+      </w:r>
+      <w:r>
+        <w:rPr>
+          <w:rFonts w:ascii="Times New Roman" w:hAnsi="Times New Roman" w:cs="Times New Roman"/>
+        </w:rPr>
+        <w:t>–</w:t>
+      </w:r>
+      <w:r>
+        <w:rPr>
+          <w:rFonts w:ascii="Times New Roman" w:hAnsi="Times New Roman" w:cs="Times New Roman"/>
+        </w:rPr>
+        <w:t xml:space="preserve"> </w:t>
+      </w:r>
+      <w:r>
+        <w:rPr>
+          <w:rFonts w:ascii="Times New Roman" w:hAnsi="Times New Roman" w:cs="Times New Roman"/>
+        </w:rPr>
+        <w:t xml:space="preserve">10 * 4 * 1 </w:t>
+      </w:r>
+    </w:p>
+    <w:p>
+      <w:pPr>
+        <w:pStyle w:val="ListParagraph"/>
+        <w:ind w:left="1440"/>
+        <w:rPr>
+          <w:rFonts w:ascii="Times New Roman" w:hAnsi="Times New Roman" w:cs="Times New Roman"/>
+        </w:rPr>
+      </w:pPr>
+      <w:r>
+        <w:rPr>
+          <w:rFonts w:ascii="Times New Roman" w:hAnsi="Times New Roman" w:cs="Times New Roman"/>
+        </w:rPr>
+        <w:t xml:space="preserve">= </w:t>
+      </w:r>
+      <w:r>
+        <w:rPr>
+          <w:rFonts w:ascii="Times New Roman" w:hAnsi="Times New Roman" w:cs="Times New Roman"/>
+        </w:rPr>
+        <w:t>137.1</w:t>
+      </w:r>
+    </w:p>
+    <w:p>
+      <w:pPr>
+        <w:pStyle w:val="ListParagraph"/>
+        <w:numPr>
+          <w:ilvl w:val="0"/>
+          <w:numId w:val="4"/>
+        </w:numPr>
+        <w:rPr>
+          <w:rFonts w:ascii="Times New Roman" w:hAnsi="Times New Roman" w:cs="Times New Roman"/>
+        </w:rPr>
+      </w:pPr>
+      <w:r>
+        <w:rPr>
+          <w:rFonts w:ascii="Times New Roman" w:hAnsi="Times New Roman" w:cs="Times New Roman"/>
+        </w:rPr>
+        <w:t>False</w:t>
+      </w:r>
+      <w:r>
+        <w:rPr>
+          <w:rFonts w:ascii="Times New Roman" w:hAnsi="Times New Roman" w:cs="Times New Roman"/>
+        </w:rPr>
+        <w:t xml:space="preserve">. </w:t>
+      </w:r>
+      <w:r>
+        <w:rPr>
+          <w:rFonts w:ascii="Times New Roman" w:hAnsi="Times New Roman" w:cs="Times New Roman"/>
+        </w:rPr>
+        <w:t xml:space="preserve">We </w:t>
+      </w:r>
+      <w:r>
+        <w:rPr>
+          <w:rFonts w:ascii="Times New Roman" w:hAnsi="Times New Roman" w:cs="Times New Roman"/>
+        </w:rPr>
+        <w:t xml:space="preserve">aren’t given the error between </w:t>
+      </w:r>
+      <w:r>
+        <w:rPr>
+          <w:rFonts w:ascii="Times New Roman" w:hAnsi="Times New Roman" w:cs="Times New Roman"/>
+        </w:rPr>
+        <w:t xml:space="preserve">GPA &amp; IQ so we cannot be sure </w:t>
+      </w:r>
+      <w:r>
+        <w:rPr>
+          <w:rFonts w:ascii="Times New Roman" w:hAnsi="Times New Roman" w:cs="Times New Roman"/>
+        </w:rPr>
+        <w:t>w</w:t>
+      </w:r>
+      <w:r>
+        <w:rPr>
+          <w:rFonts w:ascii="Times New Roman" w:hAnsi="Times New Roman" w:cs="Times New Roman"/>
+        </w:rPr>
+        <w:t>hether</w:t>
+      </w:r>
+      <w:r>
+        <w:rPr>
+          <w:rFonts w:ascii="Times New Roman" w:hAnsi="Times New Roman" w:cs="Times New Roman"/>
+        </w:rPr>
+        <w:t xml:space="preserve"> it’s significant.</w:t>
+      </w:r>
+      <w:r>
+        <w:rPr>
+          <w:rFonts w:ascii="Times New Roman" w:hAnsi="Times New Roman" w:cs="Times New Roman"/>
+        </w:rPr>
+        <w:t xml:space="preserve"> </w:t>
+      </w:r>
+    </w:p>
+    <w:p>
+      <w:pPr>
+        <w:rPr>
+          <w:rFonts w:ascii="Times New Roman" w:hAnsi="Times New Roman" w:cs="Times New Roman"/>
+        </w:rPr>
+      </w:pPr>
+      <w:r>
+        <w:rPr>
+          <w:rFonts w:ascii="Times New Roman" w:hAnsi="Times New Roman" w:cs="Times New Roman"/>
+        </w:rPr>
+        <w:br w:type="page"/>
+      </w:r>
+    </w:p>
+    <w:p>
+      <w:pPr>
+        <w:rPr>
+          <w:rFonts w:ascii="Times New Roman" w:hAnsi="Times New Roman" w:cs="Times New Roman"/>
+        </w:rPr>
+      </w:pPr>
+      <w:r>
+        <w:rPr>
+          <w:rFonts w:ascii="Times New Roman" w:hAnsi="Times New Roman" w:cs="Times New Roman"/>
+        </w:rPr>
+        <w:lastRenderedPageBreak/>
+        <w:t xml:space="preserve">Exercise </w:t>
+      </w:r>
+      <w:r>
+        <w:rPr>
+          <w:rFonts w:ascii="Times New Roman" w:hAnsi="Times New Roman" w:cs="Times New Roman"/>
+        </w:rPr>
+        <w:t>#</w:t>
+      </w:r>
+      <w:r>
+        <w:rPr>
+          <w:rFonts w:ascii="Times New Roman" w:hAnsi="Times New Roman" w:cs="Times New Roman"/>
+        </w:rPr>
+        <w:t>4:</w:t>
+      </w:r>
+    </w:p>
+    <w:p>
+      <w:pPr>
+        <w:pStyle w:val="ListParagraph"/>
+        <w:numPr>
+          <w:ilvl w:val="0"/>
+          <w:numId w:val="5"/>
+        </w:numPr>
+        <w:rPr>
+          <w:rFonts w:ascii="Times New Roman" w:hAnsi="Times New Roman" w:cs="Times New Roman"/>
+        </w:rPr>
+      </w:pPr>
+      <w:r>
+        <w:rPr>
+          <w:rFonts w:ascii="Times New Roman" w:hAnsi="Times New Roman" w:cs="Times New Roman"/>
+        </w:rPr>
+        <w:t xml:space="preserve">The </w:t>
+      </w:r>
+      <w:r>
+        <w:rPr>
+          <w:rFonts w:ascii="Times New Roman" w:hAnsi="Times New Roman" w:cs="Times New Roman"/>
+        </w:rPr>
+        <w:t>polynomial regression</w:t>
+      </w:r>
+      <w:r>
+        <w:rPr>
+          <w:rFonts w:ascii="Times New Roman" w:hAnsi="Times New Roman" w:cs="Times New Roman"/>
+        </w:rPr>
+        <w:t xml:space="preserve"> would have a </w:t>
+      </w:r>
+      <w:r>
+        <w:rPr>
+          <w:rFonts w:ascii="Times New Roman" w:hAnsi="Times New Roman" w:cs="Times New Roman"/>
+        </w:rPr>
+        <w:t>lower</w:t>
+      </w:r>
+      <w:r>
+        <w:rPr>
+          <w:rFonts w:ascii="Times New Roman" w:hAnsi="Times New Roman" w:cs="Times New Roman"/>
+        </w:rPr>
+        <w:t xml:space="preserve"> training RSS</w:t>
+      </w:r>
+      <w:r>
+        <w:rPr>
+          <w:rFonts w:ascii="Times New Roman" w:hAnsi="Times New Roman" w:cs="Times New Roman"/>
+        </w:rPr>
+        <w:t xml:space="preserve"> rather than the </w:t>
+      </w:r>
+      <w:r>
+        <w:rPr>
+          <w:rFonts w:ascii="Times New Roman" w:hAnsi="Times New Roman" w:cs="Times New Roman"/>
+        </w:rPr>
+        <w:t>linear regression because it could make a better fit.</w:t>
+      </w:r>
+    </w:p>
+    <w:p>
+      <w:pPr>
+        <w:pStyle w:val="ListParagraph"/>
+        <w:numPr>
+          <w:ilvl w:val="0"/>
+          <w:numId w:val="5"/>
+        </w:numPr>
+        <w:rPr>
+          <w:rFonts w:ascii="Times New Roman" w:hAnsi="Times New Roman" w:cs="Times New Roman"/>
+        </w:rPr>
+      </w:pPr>
+      <w:r>
+        <w:rPr>
+          <w:rFonts w:ascii="Times New Roman" w:hAnsi="Times New Roman" w:cs="Times New Roman"/>
+        </w:rPr>
+        <w:t xml:space="preserve">The polynomial regression would have a better </w:t>
+      </w:r>
+      <w:r>
+        <w:rPr>
+          <w:rFonts w:ascii="Times New Roman" w:hAnsi="Times New Roman" w:cs="Times New Roman"/>
+        </w:rPr>
+        <w:t>test</w:t>
+      </w:r>
+      <w:r>
+        <w:rPr>
+          <w:rFonts w:ascii="Times New Roman" w:hAnsi="Times New Roman" w:cs="Times New Roman"/>
+        </w:rPr>
+        <w:t xml:space="preserve"> RSS</w:t>
+      </w:r>
+      <w:r>
+        <w:rPr>
+          <w:rFonts w:ascii="Times New Roman" w:hAnsi="Times New Roman" w:cs="Times New Roman"/>
+        </w:rPr>
+        <w:t xml:space="preserve"> since the over trained model would </w:t>
+      </w:r>
+      <w:r>
+        <w:rPr>
+          <w:rFonts w:ascii="Times New Roman" w:hAnsi="Times New Roman" w:cs="Times New Roman"/>
+        </w:rPr>
+        <w:t>have greater error.</w:t>
+      </w:r>
+    </w:p>
+    <w:p>
+      <w:pPr>
+        <w:pStyle w:val="ListParagraph"/>
+        <w:numPr>
+          <w:ilvl w:val="0"/>
+          <w:numId w:val="5"/>
+        </w:numPr>
+        <w:rPr>
+          <w:rFonts w:ascii="Times New Roman" w:hAnsi="Times New Roman" w:cs="Times New Roman"/>
+        </w:rPr>
+      </w:pPr>
+      <w:r>
+        <w:rPr>
+          <w:rFonts w:ascii="Times New Roman" w:hAnsi="Times New Roman" w:cs="Times New Roman"/>
+        </w:rPr>
+        <w:t xml:space="preserve">The polynomial </w:t>
+      </w:r>
+      <w:r>
+        <w:rPr>
+          <w:rFonts w:ascii="Times New Roman" w:hAnsi="Times New Roman" w:cs="Times New Roman"/>
+        </w:rPr>
+        <w:t>regression</w:t>
+      </w:r>
+      <w:r>
+        <w:rPr>
+          <w:rFonts w:ascii="Times New Roman" w:hAnsi="Times New Roman" w:cs="Times New Roman"/>
+        </w:rPr>
+        <w:t xml:space="preserve"> would have the lower training RSS because its high flexibility.</w:t>
+      </w:r>
+    </w:p>
+    <w:p>
+      <w:pPr>
+        <w:pStyle w:val="ListParagraph"/>
+        <w:numPr>
+          <w:ilvl w:val="0"/>
+          <w:numId w:val="5"/>
+        </w:numPr>
+        <w:rPr>
+          <w:rFonts w:ascii="Times New Roman" w:hAnsi="Times New Roman" w:cs="Times New Roman"/>
+        </w:rPr>
+      </w:pPr>
+      <w:r>
+        <w:rPr>
+          <w:rFonts w:ascii="Times New Roman" w:hAnsi="Times New Roman" w:cs="Times New Roman"/>
+        </w:rPr>
+        <w:t>We can’t really tell since we don’t have a visual/graph</w:t>
+      </w:r>
+      <w:r>
+        <w:rPr>
+          <w:rFonts w:ascii="Times New Roman" w:hAnsi="Times New Roman" w:cs="Times New Roman"/>
+        </w:rPr>
+        <w:t xml:space="preserve"> or statement</w:t>
+      </w:r>
+      <w:r>
+        <w:rPr>
+          <w:rFonts w:ascii="Times New Roman" w:hAnsi="Times New Roman" w:cs="Times New Roman"/>
+        </w:rPr>
+        <w:t xml:space="preserve"> to tell how linear the graph is.</w:t>
+      </w:r>
+      <w:r>
+        <w:rPr>
+          <w:rFonts w:ascii="Times New Roman" w:hAnsi="Times New Roman" w:cs="Times New Roman"/>
+        </w:rPr>
+        <w:t xml:space="preserve"> </w:t>
+      </w:r>
+      <w:proofErr w:type="gramStart"/>
+      <w:r>
+        <w:rPr>
+          <w:rFonts w:ascii="Times New Roman" w:hAnsi="Times New Roman" w:cs="Times New Roman"/>
+        </w:rPr>
+        <w:t>So</w:t>
+      </w:r>
+      <w:proofErr w:type="gramEnd"/>
+      <w:r>
+        <w:rPr>
+          <w:rFonts w:ascii="Times New Roman" w:hAnsi="Times New Roman" w:cs="Times New Roman"/>
+        </w:rPr>
+        <w:t xml:space="preserve"> it depends, if its linear, the linear regression </w:t>
+      </w:r>
+      <w:r>
+        <w:rPr>
+          <w:rFonts w:ascii="Times New Roman" w:hAnsi="Times New Roman" w:cs="Times New Roman"/>
+        </w:rPr>
+        <w:t xml:space="preserve">test RSS </w:t>
+      </w:r>
+      <w:r>
+        <w:rPr>
+          <w:rFonts w:ascii="Times New Roman" w:hAnsi="Times New Roman" w:cs="Times New Roman"/>
+        </w:rPr>
+        <w:t xml:space="preserve">would </w:t>
+      </w:r>
+      <w:r>
+        <w:rPr>
+          <w:rFonts w:ascii="Times New Roman" w:hAnsi="Times New Roman" w:cs="Times New Roman"/>
+        </w:rPr>
+        <w:t>be lower but if its cubic then the polynomial test RSS would be lower.</w:t>
+      </w:r>
+    </w:p>
+    <w:p>
+      <w:pPr>
+        <w:rPr>
+          <w:rFonts w:ascii="Times New Roman" w:hAnsi="Times New Roman" w:cs="Times New Roman"/>
+        </w:rPr>
+      </w:pPr>
+      <w:r>
+        <w:rPr>
+          <w:rFonts w:ascii="Times New Roman" w:hAnsi="Times New Roman" w:cs="Times New Roman"/>
+        </w:rPr>
+        <w:br w:type="page"/>
+      </w:r>
+    </w:p>
+    <w:p>
+      <w:pPr>
+        <w:rPr>
+          <w:rFonts w:ascii="Times New Roman" w:hAnsi="Times New Roman" w:cs="Times New Roman"/>
+        </w:rPr>
+      </w:pPr>
+      <w:r>
+        <w:rPr>
+          <w:rFonts w:ascii="Times New Roman" w:hAnsi="Times New Roman" w:cs="Times New Roman"/>
+        </w:rPr>
+        <w:lastRenderedPageBreak/>
+        <w:t>13)</w:t>
+      </w:r>
+    </w:p>
+    <w:p>
+      <w:pPr>
+        <w:rPr>
+          <w:rFonts w:ascii="Times New Roman" w:hAnsi="Times New Roman" w:cs="Times New Roman"/>
+        </w:rPr>
+      </w:pPr>
+      <w:r>
+        <w:rPr>
+          <w:rFonts w:ascii="Times New Roman" w:hAnsi="Times New Roman" w:cs="Times New Roman"/>
+          <w:noProof/>
+        </w:rPr>
+        <w:lastRenderedPageBreak/>
+        <w:drawing>
+          <wp:inline distT="0" distB="0" distL="0" distR="0" wp14:anchorId="03CB9973" wp14:editId="579DD829">
+            <wp:extent cx="5537771" cy="4101855"/>
+            <wp:effectExtent l="0" t="0" r="0" b="635"/>
+            <wp:docPr id="1" name="Picture 1" descr="Graphical user interface, text, application, email, Teams&#10;&#10;Description automatically generated"/>
+            <wp:cNvGraphicFramePr>
+              <a:graphicFrameLocks xmlns:a="http://schemas.openxmlformats.org/drawingml/2006/main" noChangeAspect="1"/>
+            </wp:cNvGraphicFramePr>
+            <a:graphic xmlns:a="http://schemas.openxmlformats.org/drawingml/2006/main">
+              <a:graphicData uri="http://schemas.openxmlformats.org/drawingml/2006/picture">
+                <pic:pic xmlns:pic="http://schemas.openxmlformats.org/drawingml/2006/picture">
+                  <pic:nvPicPr>
+                    <pic:cNvPr id="1" name="Picture 1" descr="Graphical user interface, text, application, email, Teams&#10;&#10;Description automatically generated"/>
+                    <pic:cNvPicPr/>
+                  </pic:nvPicPr>
+                  <pic:blipFill>
+                    <a:blip r:embed="rId5" cstate="print">
+                      <a:extLst>
+                        <a:ext uri="{28A0092B-C50C-407E-A947-70E740481C1C}">
+                          <a14:useLocalDpi xmlns:a14="http://schemas.microsoft.com/office/drawing/2010/main" val="0"/>
+                        </a:ext>
+                      </a:extLst>
+                    </a:blip>
+                    <a:stretch>
+                      <a:fillRect/>
+                    </a:stretch>
+                  </pic:blipFill>
+                  <pic:spPr>
+                    <a:xfrm>
+                      <a:off x="0" y="0"/>
+                      <a:ext cx="5544172" cy="4106596"/>
+                    </a:xfrm>
+                    <a:prstGeom prst="rect">
+                      <a:avLst/>
+                    </a:prstGeom>
+                  </pic:spPr>
+                </pic:pic>
+              </a:graphicData>
+            </a:graphic>
+          </wp:inline>
+        </w:drawing>
+      </w:r>
+      <w:r>
+        <w:rPr>
+          <w:rFonts w:ascii="Times New Roman" w:hAnsi="Times New Roman" w:cs="Times New Roman"/>
+          <w:noProof/>
+        </w:rPr>
+        <w:drawing>
+          <wp:inline distT="0" distB="0" distL="0" distR="0" wp14:anchorId="5B4FF043" wp14:editId="632523ED">
+            <wp:extent cx="5943600" cy="3818255"/>
+            <wp:effectExtent l="0" t="0" r="0" b="4445"/>
+            <wp:docPr id="2" name="Picture 2" descr="Chart, scatter chart&#10;&#10;Description automatically generated"/>
+            <wp:cNvGraphicFramePr>
+              <a:graphicFrameLocks xmlns:a="http://schemas.openxmlformats.org/drawingml/2006/main" noChangeAspect="1"/>
+            </wp:cNvGraphicFramePr>
+            <a:graphic xmlns:a="http://schemas.openxmlformats.org/drawingml/2006/main">
+              <a:graphicData uri="http://schemas.openxmlformats.org/drawingml/2006/picture">
+                <pic:pic xmlns:pic="http://schemas.openxmlformats.org/drawingml/2006/picture">
+                  <pic:nvPicPr>
+                    <pic:cNvPr id="2" name="Picture 2" descr="Chart, scatter chart&#10;&#10;Description automatically generated"/>
+                    <pic:cNvPicPr/>
+                  </pic:nvPicPr>
+                  <pic:blipFill>
+                    <a:blip r:embed="rId6" cstate="print">
+                      <a:extLst>
+                        <a:ext uri="{28A0092B-C50C-407E-A947-70E740481C1C}">
+                          <a14:useLocalDpi xmlns:a14="http://schemas.microsoft.com/office/drawing/2010/main" val="0"/>
+                        </a:ext>
+                      </a:extLst>
+                    </a:blip>
+                    <a:stretch>
+                      <a:fillRect/>
+                    </a:stretch>
+                  </pic:blipFill>
+                  <pic:spPr>
+                    <a:xfrm>
+                      <a:off x="0" y="0"/>
+                      <a:ext cx="5943600" cy="3818255"/>
+                    </a:xfrm>
+                    <a:prstGeom prst="rect">
+                      <a:avLst/>
+                    </a:prstGeom>
+                  </pic:spPr>
+                </pic:pic>
+              </a:graphicData>
+            </a:graphic>
+          </wp:inline>
+        </w:drawing>
+      </w:r>
+    </w:p>
+    <w:p>
+      <w:pPr>
+        <w:rPr>
+          <w:rFonts w:ascii="Times New Roman" w:hAnsi="Times New Roman" w:cs="Times New Roman"/>
+        </w:rPr>
+      </w:pPr>
+      <w:r>
+        <w:rPr>
+          <w:rFonts w:ascii="Times New Roman" w:hAnsi="Times New Roman" w:cs="Times New Roman"/>
+          <w:noProof/>
+        </w:rPr>
+        <w:lastRenderedPageBreak/>
+        <w:drawing>
+          <wp:inline distT="0" distB="0" distL="0" distR="0" wp14:anchorId="0B062DA3" wp14:editId="169E1A4F">
+            <wp:extent cx="5943600" cy="4210050"/>
+            <wp:effectExtent l="0" t="0" r="0" b="6350"/>
+            <wp:docPr id="3" name="Picture 3" descr="Graphical user interface, text, application, email&#10;&#10;Description automatically generated"/>
+            <wp:cNvGraphicFramePr>
+              <a:graphicFrameLocks xmlns:a="http://schemas.openxmlformats.org/drawingml/2006/main" noChangeAspect="1"/>
+            </wp:cNvGraphicFramePr>
+            <a:graphic xmlns:a="http://schemas.openxmlformats.org/drawingml/2006/main">
+              <a:graphicData uri="http://schemas.openxmlformats.org/drawingml/2006/picture">
+                <pic:pic xmlns:pic="http://schemas.openxmlformats.org/drawingml/2006/picture">
+                  <pic:nvPicPr>
+                    <pic:cNvPr id="3" name="Picture 3" descr="Graphical user interface, text, application, email&#10;&#10;Description automatically generated"/>
+                    <pic:cNvPicPr/>
+                  </pic:nvPicPr>
+                  <pic:blipFill>
+                    <a:blip r:embed="rId7" cstate="print">
+                      <a:extLst>
+                        <a:ext uri="{28A0092B-C50C-407E-A947-70E740481C1C}">
+                          <a14:useLocalDpi xmlns:a14="http://schemas.microsoft.com/office/drawing/2010/main" val="0"/>
+                        </a:ext>
+                      </a:extLst>
+                    </a:blip>
+                    <a:stretch>
+                      <a:fillRect/>
+                    </a:stretch>
+                  </pic:blipFill>
+                  <pic:spPr>
+                    <a:xfrm>
+                      <a:off x="0" y="0"/>
+                      <a:ext cx="5943600" cy="4210050"/>
+                    </a:xfrm>
+                    <a:prstGeom prst="rect">
+                      <a:avLst/>
+                    </a:prstGeom>
+                  </pic:spPr>
+                </pic:pic>
+              </a:graphicData>
+            </a:graphic>
+          </wp:inline>
+        </w:drawing>
+      </w:r>
+      <w:r>
+        <w:rPr>
+          <w:rFonts w:ascii="Times New Roman" w:hAnsi="Times New Roman" w:cs="Times New Roman"/>
+          <w:noProof/>
+        </w:rPr>
+        <w:drawing>
+          <wp:inline distT="0" distB="0" distL="0" distR="0" wp14:anchorId="42E75C47" wp14:editId="3CB5A64F">
+            <wp:extent cx="5943600" cy="3896360"/>
+            <wp:effectExtent l="0" t="0" r="0" b="2540"/>
+            <wp:docPr id="4" name="Picture 4" descr="Chart, scatter chart&#10;&#10;Description automatically generated"/>
+            <wp:cNvGraphicFramePr>
+              <a:graphicFrameLocks xmlns:a="http://schemas.openxmlformats.org/drawingml/2006/main" noChangeAspect="1"/>
+            </wp:cNvGraphicFramePr>
+            <a:graphic xmlns:a="http://schemas.openxmlformats.org/drawingml/2006/main">
+              <a:graphicData uri="http://schemas.openxmlformats.org/drawingml/2006/picture">
+                <pic:pic xmlns:pic="http://schemas.openxmlformats.org/drawingml/2006/picture">
+                  <pic:nvPicPr>
+                    <pic:cNvPr id="4" name="Picture 4" descr="Chart, scatter chart&#10;&#10;Description automatically generated"/>
+                    <pic:cNvPicPr/>
+                  </pic:nvPicPr>
+                  <pic:blipFill>
+                    <a:blip r:embed="rId8" cstate="print">
+                      <a:extLst>
+                        <a:ext uri="{28A0092B-C50C-407E-A947-70E740481C1C}">
+                          <a14:useLocalDpi xmlns:a14="http://schemas.microsoft.com/office/drawing/2010/main" val="0"/>
+                        </a:ext>
+                      </a:extLst>
+                    </a:blip>
+                    <a:stretch>
+                      <a:fillRect/>
+                    </a:stretch>
+                  </pic:blipFill>
+                  <pic:spPr>
+                    <a:xfrm>
+                      <a:off x="0" y="0"/>
+                      <a:ext cx="5943600" cy="3896360"/>
+                    </a:xfrm>
+                    <a:prstGeom prst="rect">
+                      <a:avLst/>
+                    </a:prstGeom>
+                  </pic:spPr>
+                </pic:pic>
+              </a:graphicData>
+            </a:graphic>
+          </wp:inline>
+        </w:drawing>
+      </w:r>
+      <w:r>
+        <w:rPr>
+          <w:rFonts w:ascii="Times New Roman" w:hAnsi="Times New Roman" w:cs="Times New Roman"/>
+          <w:noProof/>
+        </w:rPr>
+        <w:lastRenderedPageBreak/>
+        <w:drawing>
+          <wp:inline distT="0" distB="0" distL="0" distR="0" wp14:anchorId="059A10CC" wp14:editId="33DEA7D0">
+            <wp:extent cx="5636638" cy="3205537"/>
+            <wp:effectExtent l="0" t="0" r="2540" b="0"/>
+            <wp:docPr id="5" name="Picture 5" descr="Graphical user interface, text, application, email&#10;&#10;Description automatically generated"/>
+            <wp:cNvGraphicFramePr>
+              <a:graphicFrameLocks xmlns:a="http://schemas.openxmlformats.org/drawingml/2006/main" noChangeAspect="1"/>
+            </wp:cNvGraphicFramePr>
+            <a:graphic xmlns:a="http://schemas.openxmlformats.org/drawingml/2006/main">
+              <a:graphicData uri="http://schemas.openxmlformats.org/drawingml/2006/picture">
+                <pic:pic xmlns:pic="http://schemas.openxmlformats.org/drawingml/2006/picture">
+                  <pic:nvPicPr>
+                    <pic:cNvPr id="5" name="Picture 5" descr="Graphical user interface, text, application, email&#10;&#10;Description automatically generated"/>
+                    <pic:cNvPicPr/>
+                  </pic:nvPicPr>
+                  <pic:blipFill>
+                    <a:blip r:embed="rId9" cstate="print">
+                      <a:extLst>
+                        <a:ext uri="{28A0092B-C50C-407E-A947-70E740481C1C}">
+                          <a14:useLocalDpi xmlns:a14="http://schemas.microsoft.com/office/drawing/2010/main" val="0"/>
+                        </a:ext>
+                      </a:extLst>
+                    </a:blip>
+                    <a:stretch>
+                      <a:fillRect/>
+                    </a:stretch>
+                  </pic:blipFill>
+                  <pic:spPr>
+                    <a:xfrm>
+                      <a:off x="0" y="0"/>
+                      <a:ext cx="5639007" cy="3206884"/>
+                    </a:xfrm>
+                    <a:prstGeom prst="rect">
+                      <a:avLst/>
+                    </a:prstGeom>
+                  </pic:spPr>
+                </pic:pic>
+              </a:graphicData>
+            </a:graphic>
+          </wp:inline>
+        </w:drawing>
+      </w:r>
+      <w:r>
+        <w:rPr>
+          <w:rFonts w:ascii="Times New Roman" w:hAnsi="Times New Roman" w:cs="Times New Roman"/>
+          <w:noProof/>
+        </w:rPr>
+        <w:drawing>
+          <wp:inline distT="0" distB="0" distL="0" distR="0" wp14:anchorId="6B99C122" wp14:editId="04BA9B66">
+            <wp:extent cx="5943600" cy="4285615"/>
+            <wp:effectExtent l="0" t="0" r="0" b="0"/>
+            <wp:docPr id="6" name="Picture 6" descr="Chart, scatter chart&#10;&#10;Description automatically generated"/>
+            <wp:cNvGraphicFramePr>
+              <a:graphicFrameLocks xmlns:a="http://schemas.openxmlformats.org/drawingml/2006/main" noChangeAspect="1"/>
+            </wp:cNvGraphicFramePr>
+            <a:graphic xmlns:a="http://schemas.openxmlformats.org/drawingml/2006/main">
+              <a:graphicData uri="http://schemas.openxmlformats.org/drawingml/2006/picture">
+                <pic:pic xmlns:pic="http://schemas.openxmlformats.org/drawingml/2006/picture">
+                  <pic:nvPicPr>
+                    <pic:cNvPr id="6" name="Picture 6" descr="Chart, scatter chart&#10;&#10;Description automatically generated"/>
+                    <pic:cNvPicPr/>
+                  </pic:nvPicPr>
+                  <pic:blipFill>
+                    <a:blip r:embed="rId10" cstate="print">
+                      <a:extLst>
+                        <a:ext uri="{28A0092B-C50C-407E-A947-70E740481C1C}">
+                          <a14:useLocalDpi xmlns:a14="http://schemas.microsoft.com/office/drawing/2010/main" val="0"/>
+                        </a:ext>
+                      </a:extLst>
+                    </a:blip>
+                    <a:stretch>
+                      <a:fillRect/>
+                    </a:stretch>
+                  </pic:blipFill>
+                  <pic:spPr>
+                    <a:xfrm>
+                      <a:off x="0" y="0"/>
+                      <a:ext cx="5943600" cy="4285615"/>
+                    </a:xfrm>
+                    <a:prstGeom prst="rect">
+                      <a:avLst/>
+                    </a:prstGeom>
+                  </pic:spPr>
+                </pic:pic>
+              </a:graphicData>
+            </a:graphic>
+          </wp:inline>
+        </w:drawing>
+      </w:r>
+      <w:r>
+        <w:rPr>
+          <w:rFonts w:ascii="Times New Roman" w:hAnsi="Times New Roman" w:cs="Times New Roman"/>
+          <w:noProof/>
+        </w:rPr>
+        <w:lastRenderedPageBreak/>
+        <w:drawing>
+          <wp:inline distT="0" distB="0" distL="0" distR="0" wp14:anchorId="6ABDC8A9" wp14:editId="05C6B002">
+            <wp:extent cx="5943600" cy="3592830"/>
+            <wp:effectExtent l="0" t="0" r="0" b="1270"/>
+            <wp:docPr id="7" name="Picture 7" descr="Graphical user interface, text, application, email&#10;&#10;Description automatically generated"/>
+            <wp:cNvGraphicFramePr>
+              <a:graphicFrameLocks xmlns:a="http://schemas.openxmlformats.org/drawingml/2006/main" noChangeAspect="1"/>
+            </wp:cNvGraphicFramePr>
+            <a:graphic xmlns:a="http://schemas.openxmlformats.org/drawingml/2006/main">
+              <a:graphicData uri="http://schemas.openxmlformats.org/drawingml/2006/picture">
+                <pic:pic xmlns:pic="http://schemas.openxmlformats.org/drawingml/2006/picture">
+                  <pic:nvPicPr>
+                    <pic:cNvPr id="7" name="Picture 7" descr="Graphical user interface, text, application, email&#10;&#10;Description automatically generated"/>
+                    <pic:cNvPicPr/>
+                  </pic:nvPicPr>
+                  <pic:blipFill>
+                    <a:blip r:embed="rId11" cstate="print">
+                      <a:extLst>
+                        <a:ext uri="{28A0092B-C50C-407E-A947-70E740481C1C}">
+                          <a14:useLocalDpi xmlns:a14="http://schemas.microsoft.com/office/drawing/2010/main" val="0"/>
+                        </a:ext>
+                      </a:extLst>
+                    </a:blip>
+                    <a:stretch>
+                      <a:fillRect/>
+                    </a:stretch>
+                  </pic:blipFill>
+                  <pic:spPr>
+                    <a:xfrm>
+                      <a:off x="0" y="0"/>
+                      <a:ext cx="5943600" cy="3592830"/>
+                    </a:xfrm>
+                    <a:prstGeom prst="rect">
+                      <a:avLst/>
+                    </a:prstGeom>
+                  </pic:spPr>
+                </pic:pic>
+              </a:graphicData>
+            </a:graphic>
+          </wp:inline>
+        </w:drawing>
+      </w:r>
+      <w:r>
+        <w:rPr>
+          <w:rFonts w:ascii="Times New Roman" w:hAnsi="Times New Roman" w:cs="Times New Roman"/>
+          <w:noProof/>
+        </w:rPr>
+        <w:lastRenderedPageBreak/>
+        <w:drawing>
+          <wp:inline distT="0" distB="0" distL="0" distR="0" wp14:anchorId="2D12B86B" wp14:editId="02647C59">
+            <wp:extent cx="5580041" cy="4479533"/>
+            <wp:effectExtent l="0" t="0" r="0" b="3810"/>
+            <wp:docPr id="8" name="Picture 8" descr="Chart&#10;&#10;Description automatically generated"/>
+            <wp:cNvGraphicFramePr>
+              <a:graphicFrameLocks xmlns:a="http://schemas.openxmlformats.org/drawingml/2006/main" noChangeAspect="1"/>
+            </wp:cNvGraphicFramePr>
+            <a:graphic xmlns:a="http://schemas.openxmlformats.org/drawingml/2006/main">
+              <a:graphicData uri="http://schemas.openxmlformats.org/drawingml/2006/picture">
+                <pic:pic xmlns:pic="http://schemas.openxmlformats.org/drawingml/2006/picture">
+                  <pic:nvPicPr>
+                    <pic:cNvPr id="8" name="Picture 8" descr="Chart&#10;&#10;Description automatically generated"/>
+                    <pic:cNvPicPr/>
+                  </pic:nvPicPr>
+                  <pic:blipFill>
+                    <a:blip r:embed="rId12" cstate="print">
+                      <a:extLst>
+                        <a:ext uri="{28A0092B-C50C-407E-A947-70E740481C1C}">
+                          <a14:useLocalDpi xmlns:a14="http://schemas.microsoft.com/office/drawing/2010/main" val="0"/>
+                        </a:ext>
+                      </a:extLst>
+                    </a:blip>
+                    <a:stretch>
+                      <a:fillRect/>
+                    </a:stretch>
+                  </pic:blipFill>
+                  <pic:spPr>
+                    <a:xfrm>
+                      <a:off x="0" y="0"/>
+                      <a:ext cx="5589480" cy="4487110"/>
+                    </a:xfrm>
+                    <a:prstGeom prst="rect">
+                      <a:avLst/>
+                    </a:prstGeom>
+                  </pic:spPr>
+                </pic:pic>
+              </a:graphicData>
+            </a:graphic>
+          </wp:inline>
+        </w:drawing>
+      </w:r>
+      <w:r>
+        <w:rPr>
+          <w:rFonts w:ascii="Times New Roman" w:hAnsi="Times New Roman" w:cs="Times New Roman"/>
+          <w:noProof/>
+        </w:rPr>
+        <w:lastRenderedPageBreak/>
+        <w:drawing>
+          <wp:inline distT="0" distB="0" distL="0" distR="0" wp14:anchorId="3230C8CD" wp14:editId="59506F58">
+            <wp:extent cx="5943600" cy="4009390"/>
+            <wp:effectExtent l="0" t="0" r="0" b="3810"/>
+            <wp:docPr id="10" name="Picture 10" descr="Chart, scatter chart&#10;&#10;Description automatically generated"/>
+            <wp:cNvGraphicFramePr>
+              <a:graphicFrameLocks xmlns:a="http://schemas.openxmlformats.org/drawingml/2006/main" noChangeAspect="1"/>
+            </wp:cNvGraphicFramePr>
+            <a:graphic xmlns:a="http://schemas.openxmlformats.org/drawingml/2006/main">
+              <a:graphicData uri="http://schemas.openxmlformats.org/drawingml/2006/picture">
+                <pic:pic xmlns:pic="http://schemas.openxmlformats.org/drawingml/2006/picture">
+                  <pic:nvPicPr>
+                    <pic:cNvPr id="10" name="Picture 10" descr="Chart, scatter chart&#10;&#10;Description automatically generated"/>
+                    <pic:cNvPicPr/>
+                  </pic:nvPicPr>
+                  <pic:blipFill>
+                    <a:blip r:embed="rId13" cstate="print">
+                      <a:extLst>
+                        <a:ext uri="{28A0092B-C50C-407E-A947-70E740481C1C}">
+                          <a14:useLocalDpi xmlns:a14="http://schemas.microsoft.com/office/drawing/2010/main" val="0"/>
+                        </a:ext>
+                      </a:extLst>
+                    </a:blip>
+                    <a:stretch>
+                      <a:fillRect/>
+                    </a:stretch>
+                  </pic:blipFill>
+                  <pic:spPr>
+                    <a:xfrm>
+                      <a:off x="0" y="0"/>
+                      <a:ext cx="5943600" cy="4009390"/>
+                    </a:xfrm>
+                    <a:prstGeom prst="rect">
+                      <a:avLst/>
+                    </a:prstGeom>
+                  </pic:spPr>
+                </pic:pic>
+              </a:graphicData>
+            </a:graphic>
+          </wp:inline>
+        </w:drawing>
+      </w:r>
+      <w:r>
+        <w:rPr>
+          <w:rFonts w:ascii="Times New Roman" w:hAnsi="Times New Roman" w:cs="Times New Roman"/>
+          <w:noProof/>
+        </w:rPr>
+        <w:drawing>
+          <wp:inline distT="0" distB="0" distL="0" distR="0" wp14:anchorId="52BDEB83" wp14:editId="73593600">
+            <wp:extent cx="5943600" cy="3792855"/>
+            <wp:effectExtent l="0" t="0" r="0" b="4445"/>
+            <wp:docPr id="11" name="Picture 11" descr="Chart, scatter chart&#10;&#10;Description automatically generated"/>
+            <wp:cNvGraphicFramePr>
+              <a:graphicFrameLocks xmlns:a="http://schemas.openxmlformats.org/drawingml/2006/main" noChangeAspect="1"/>
+            </wp:cNvGraphicFramePr>
+            <a:graphic xmlns:a="http://schemas.openxmlformats.org/drawingml/2006/main">
+              <a:graphicData uri="http://schemas.openxmlformats.org/drawingml/2006/picture">
+                <pic:pic xmlns:pic="http://schemas.openxmlformats.org/drawingml/2006/picture">
+                  <pic:nvPicPr>
+                    <pic:cNvPr id="11" name="Picture 11" descr="Chart, scatter chart&#10;&#10;Description automatically generated"/>
+                    <pic:cNvPicPr/>
+                  </pic:nvPicPr>
+                  <pic:blipFill>
+                    <a:blip r:embed="rId14" cstate="print">
+                      <a:extLst>
+                        <a:ext uri="{28A0092B-C50C-407E-A947-70E740481C1C}">
+                          <a14:useLocalDpi xmlns:a14="http://schemas.microsoft.com/office/drawing/2010/main" val="0"/>
+                        </a:ext>
+                      </a:extLst>
+                    </a:blip>
+                    <a:stretch>
+                      <a:fillRect/>
+                    </a:stretch>
+                  </pic:blipFill>
+                  <pic:spPr>
+                    <a:xfrm>
+                      <a:off x="0" y="0"/>
+                      <a:ext cx="5943600" cy="3792855"/>
+                    </a:xfrm>
+                    <a:prstGeom prst="rect">
+                      <a:avLst/>
+                    </a:prstGeom>
+                  </pic:spPr>
+                </pic:pic>
+              </a:graphicData>
+            </a:graphic>
+          </wp:inline>
+        </w:drawing>
+      </w:r>
+    </w:p>
+    <w:p>
+      <w:pPr>
+        <w:rPr>
+          <w:rFonts w:ascii="Times New Roman" w:hAnsi="Times New Roman" w:cs="Times New Roman"/>
+        </w:rPr>
+      </w:pPr>
+      <w:r>
+        <w:rPr>
+          <w:rFonts w:ascii="Times New Roman" w:hAnsi="Times New Roman" w:cs="Times New Roman"/>
+        </w:rPr>
+        <w:br w:type="page"/>
+      </w:r>
+    </w:p>
+    <w:p>
+      <w:pPr>
+        <w:rPr>
+          <w:rFonts w:ascii="Times New Roman" w:hAnsi="Times New Roman" w:cs="Times New Roman"/>
+        </w:rPr>
+      </w:pPr>
+      <w:r>
+        <w:rPr>
+          <w:rFonts w:ascii="Times New Roman" w:hAnsi="Times New Roman" w:cs="Times New Roman"/>
+        </w:rPr>
+        <w:lastRenderedPageBreak/>
+        <w:t>Exercise #3)</w:t>
+      </w:r>
+    </w:p>
+    <w:p>
+      <w:pPr>
+        <w:rPr>
+          <w:rFonts w:ascii="Times New Roman" w:hAnsi="Times New Roman" w:cs="Times New Roman"/>
+        </w:rPr>
+      </w:pPr>
+      <w:r>
+        <w:rPr>
+          <w:rFonts w:ascii="Times New Roman" w:hAnsi="Times New Roman" w:cs="Times New Roman"/>
+          <w:noProof/>
+        </w:rPr>
+        <w:drawing>
+          <wp:inline distT="0" distB="0" distL="0" distR="0" wp14:anchorId="7BADF456" wp14:editId="498BEAE7">
+            <wp:extent cx="5943600" cy="3803650"/>
+            <wp:effectExtent l="0" t="0" r="0" b="6350"/>
+            <wp:docPr id="12" name="Picture 12" descr="Graphical user interface, text, application, email&#10;&#10;Description automatically generated"/>
+            <wp:cNvGraphicFramePr>
+              <a:graphicFrameLocks xmlns:a="http://schemas.openxmlformats.org/drawingml/2006/main" noChangeAspect="1"/>
+            </wp:cNvGraphicFramePr>
+            <a:graphic xmlns:a="http://schemas.openxmlformats.org/drawingml/2006/main">
+              <a:graphicData uri="http://schemas.openxmlformats.org/drawingml/2006/picture">
+                <pic:pic xmlns:pic="http://schemas.openxmlformats.org/drawingml/2006/picture">
+                  <pic:nvPicPr>
+                    <pic:cNvPr id="12" name="Picture 12" descr="Graphical user interface, text, application, email&#10;&#10;Description automatically generated"/>
+                    <pic:cNvPicPr/>
+                  </pic:nvPicPr>
+                  <pic:blipFill>
+                    <a:blip r:embed="rId15" cstate="print">
+                      <a:extLst>
+                        <a:ext uri="{28A0092B-C50C-407E-A947-70E740481C1C}">
+                          <a14:useLocalDpi xmlns:a14="http://schemas.microsoft.com/office/drawing/2010/main" val="0"/>
+                        </a:ext>
+                      </a:extLst>
+                    </a:blip>
+                    <a:stretch>
+                      <a:fillRect/>
+                    </a:stretch>
+                  </pic:blipFill>
+                  <pic:spPr>
+                    <a:xfrm>
+                      <a:off x="0" y="0"/>
+                      <a:ext cx="5943600" cy="3803650"/>
+                    </a:xfrm>
+                    <a:prstGeom prst="rect">
+                      <a:avLst/>
+                    </a:prstGeom>
+                  </pic:spPr>
+                </pic:pic>
+              </a:graphicData>
+            </a:graphic>
+          </wp:inline>
+        </w:drawing>
+      </w:r>
+    </w:p>
+    <w:p>
+      <w:pPr>
+        <w:rPr>
+          <w:rFonts w:ascii="Times New Roman" w:hAnsi="Times New Roman" w:cs="Times New Roman"/>
+        </w:rPr>
+      </w:pPr>
+      <w:r>
+        <w:rPr>
+          <w:rFonts w:ascii="Times New Roman" w:hAnsi="Times New Roman" w:cs="Times New Roman"/>
+          <w:noProof/>
+        </w:rPr>
+        <w:drawing>
+          <wp:inline distT="0" distB="0" distL="0" distR="0" wp14:anchorId="01AD98CF" wp14:editId="3F5A11BA">
+            <wp:extent cx="5943600" cy="4007485"/>
+            <wp:effectExtent l="0" t="0" r="0" b="5715"/>
+            <wp:docPr id="13" name="Picture 13" descr="Chart, line chart&#10;&#10;Description automatically generated"/>
+            <wp:cNvGraphicFramePr>
+              <a:graphicFrameLocks xmlns:a="http://schemas.openxmlformats.org/drawingml/2006/main" noChangeAspect="1"/>
+            </wp:cNvGraphicFramePr>
+            <a:graphic xmlns:a="http://schemas.openxmlformats.org/drawingml/2006/main">
+              <a:graphicData uri="http://schemas.openxmlformats.org/drawingml/2006/picture">
+                <pic:pic xmlns:pic="http://schemas.openxmlformats.org/drawingml/2006/picture">
+                  <pic:nvPicPr>
+                    <pic:cNvPr id="13" name="Picture 13" descr="Chart, line chart&#10;&#10;Description automatically generated"/>
+                    <pic:cNvPicPr/>
+                  </pic:nvPicPr>
+                  <pic:blipFill>
+                    <a:blip r:embed="rId16" cstate="print">
+                      <a:extLst>
+                        <a:ext uri="{28A0092B-C50C-407E-A947-70E740481C1C}">
+                          <a14:useLocalDpi xmlns:a14="http://schemas.microsoft.com/office/drawing/2010/main" val="0"/>
+                        </a:ext>
+                      </a:extLst>
+                    </a:blip>
+                    <a:stretch>
+                      <a:fillRect/>
+                    </a:stretch>
+                  </pic:blipFill>
+                  <pic:spPr>
+                    <a:xfrm>
+                      <a:off x="0" y="0"/>
+                      <a:ext cx="5943600" cy="4007485"/>
+                    </a:xfrm>
+                    <a:prstGeom prst="rect">
+                      <a:avLst/>
+                    </a:prstGeom>
+                  </pic:spPr>
+                </pic:pic>
+              </a:graphicData>
+            </a:graphic>
+          </wp:inline>
+        </w:drawing>
+      </w:r>
+    </w:p>
+    <w:p>
+      <w:pPr>
+        <w:rPr>
+          <w:rFonts w:ascii="Times New Roman" w:hAnsi="Times New Roman" w:cs="Times New Roman"/>
+        </w:rPr>
+      </w:pPr>
+      <w:r>
+        <w:rPr>
+          <w:rFonts w:ascii="Times New Roman" w:hAnsi="Times New Roman" w:cs="Times New Roman"/>
+        </w:rPr>
+        <w:br w:type="page"/>
+      </w:r>
+    </w:p>
+    <w:p>
+      <w:pPr>
+        <w:rPr>
+          <w:rFonts w:ascii="Times New Roman" w:hAnsi="Times New Roman" w:cs="Times New Roman"/>
+        </w:rPr>
+      </w:pPr>
+      <w:r>
+        <w:rPr>
+          <w:rFonts w:ascii="Times New Roman" w:hAnsi="Times New Roman" w:cs="Times New Roman"/>
+        </w:rPr>
+        <w:lastRenderedPageBreak/>
+        <w:t xml:space="preserve">Exercise </w:t>
+      </w:r>
+      <w:r>
+        <w:rPr>
+          <w:rFonts w:ascii="Times New Roman" w:hAnsi="Times New Roman" w:cs="Times New Roman"/>
+        </w:rPr>
+        <w:t>8</w:t>
+      </w:r>
+      <w:r>
+        <w:rPr>
+          <w:rFonts w:ascii="Times New Roman" w:hAnsi="Times New Roman" w:cs="Times New Roman"/>
+        </w:rPr>
+        <w:t>)</w:t>
+      </w:r>
+      <w:r>
+        <w:rPr>
+          <w:rFonts w:ascii="Times New Roman" w:hAnsi="Times New Roman" w:cs="Times New Roman"/>
+          <w:noProof/>
+        </w:rPr>
+        <w:drawing>
+          <wp:inline distT="0" distB="0" distL="0" distR="0" wp14:anchorId="1ECE93B4" wp14:editId="1B79398D">
+            <wp:extent cx="5943600" cy="4772025"/>
+            <wp:effectExtent l="0" t="0" r="0" b="3175"/>
+            <wp:docPr id="14" name="Picture 14" descr="Table&#10;&#10;Description automatically generated"/>
+            <wp:cNvGraphicFramePr>
+              <a:graphicFrameLocks xmlns:a="http://schemas.openxmlformats.org/drawingml/2006/main" noChangeAspect="1"/>
+            </wp:cNvGraphicFramePr>
+            <a:graphic xmlns:a="http://schemas.openxmlformats.org/drawingml/2006/main">
+              <a:graphicData uri="http://schemas.openxmlformats.org/drawingml/2006/picture">
+                <pic:pic xmlns:pic="http://schemas.openxmlformats.org/drawingml/2006/picture">
+                  <pic:nvPicPr>
+                    <pic:cNvPr id="14" name="Picture 14" descr="Table&#10;&#10;Description automatically generated"/>
+                    <pic:cNvPicPr/>
+                  </pic:nvPicPr>
+                  <pic:blipFill>
+                    <a:blip r:embed="rId17" cstate="print">
+                      <a:extLst>
+                        <a:ext uri="{28A0092B-C50C-407E-A947-70E740481C1C}">
+                          <a14:useLocalDpi xmlns:a14="http://schemas.microsoft.com/office/drawing/2010/main" val="0"/>
+                        </a:ext>
+                      </a:extLst>
+                    </a:blip>
+                    <a:stretch>
+                      <a:fillRect/>
+                    </a:stretch>
+                  </pic:blipFill>
+                  <pic:spPr>
+                    <a:xfrm>
+                      <a:off x="0" y="0"/>
+                      <a:ext cx="5943600" cy="4772025"/>
+                    </a:xfrm>
+                    <a:prstGeom prst="rect">
+                      <a:avLst/>
+                    </a:prstGeom>
+                  </pic:spPr>
+                </pic:pic>
+              </a:graphicData>
+            </a:graphic>
+          </wp:inline>
+        </w:drawing>
+      </w:r>
+      <w:r>
+        <w:rPr>
+          <w:rFonts w:ascii="Times New Roman" w:hAnsi="Times New Roman" w:cs="Times New Roman"/>
+          <w:noProof/>
+        </w:rPr>
+        <w:lastRenderedPageBreak/>
+        <w:drawing>
+          <wp:inline distT="0" distB="0" distL="0" distR="0" wp14:anchorId="09DE2594" wp14:editId="47062B50">
+            <wp:extent cx="5943600" cy="4311015"/>
+            <wp:effectExtent l="0" t="0" r="0" b="0"/>
+            <wp:docPr id="16" name="Picture 16" descr="Chart, scatter chart&#10;&#10;Description automatically generated"/>
+            <wp:cNvGraphicFramePr>
+              <a:graphicFrameLocks xmlns:a="http://schemas.openxmlformats.org/drawingml/2006/main" noChangeAspect="1"/>
+            </wp:cNvGraphicFramePr>
+            <a:graphic xmlns:a="http://schemas.openxmlformats.org/drawingml/2006/main">
+              <a:graphicData uri="http://schemas.openxmlformats.org/drawingml/2006/picture">
+                <pic:pic xmlns:pic="http://schemas.openxmlformats.org/drawingml/2006/picture">
+                  <pic:nvPicPr>
+                    <pic:cNvPr id="16" name="Picture 16" descr="Chart, scatter chart&#10;&#10;Description automatically generated"/>
+                    <pic:cNvPicPr/>
+                  </pic:nvPicPr>
+                  <pic:blipFill>
+                    <a:blip r:embed="rId18" cstate="print">
+                      <a:extLst>
+                        <a:ext uri="{28A0092B-C50C-407E-A947-70E740481C1C}">
+                          <a14:useLocalDpi xmlns:a14="http://schemas.microsoft.com/office/drawing/2010/main" val="0"/>
+                        </a:ext>
+                      </a:extLst>
+                    </a:blip>
+                    <a:stretch>
+                      <a:fillRect/>
+                    </a:stretch>
+                  </pic:blipFill>
+                  <pic:spPr>
+                    <a:xfrm>
+                      <a:off x="0" y="0"/>
+                      <a:ext cx="5943600" cy="4311015"/>
+                    </a:xfrm>
+                    <a:prstGeom prst="rect">
+                      <a:avLst/>
+                    </a:prstGeom>
+                  </pic:spPr>
+                </pic:pic>
+              </a:graphicData>
+            </a:graphic>
+          </wp:inline>
+        </w:drawing>
+      </w:r>
+      <w:r>
+        <w:rPr>
+          <w:rFonts w:ascii="Times New Roman" w:hAnsi="Times New Roman" w:cs="Times New Roman"/>
+          <w:noProof/>
+        </w:rPr>
+        <w:drawing>
+          <wp:inline distT="0" distB="0" distL="0" distR="0" wp14:anchorId="02C10847" wp14:editId="4AB321F5">
+            <wp:extent cx="5943600" cy="3710940"/>
+            <wp:effectExtent l="0" t="0" r="0" b="0"/>
+            <wp:docPr id="17" name="Picture 17" descr="Chart, scatter chart&#10;&#10;Description automatically generated"/>
+            <wp:cNvGraphicFramePr>
+              <a:graphicFrameLocks xmlns:a="http://schemas.openxmlformats.org/drawingml/2006/main" noChangeAspect="1"/>
+            </wp:cNvGraphicFramePr>
+            <a:graphic xmlns:a="http://schemas.openxmlformats.org/drawingml/2006/main">
+              <a:graphicData uri="http://schemas.openxmlformats.org/drawingml/2006/picture">
+                <pic:pic xmlns:pic="http://schemas.openxmlformats.org/drawingml/2006/picture">
+                  <pic:nvPicPr>
+                    <pic:cNvPr id="17" name="Picture 17" descr="Chart, scatter chart&#10;&#10;Description automatically generated"/>
+                    <pic:cNvPicPr/>
+                  </pic:nvPicPr>
+                  <pic:blipFill>
+                    <a:blip r:embed="rId19" cstate="print">
+                      <a:extLst>
+                        <a:ext uri="{28A0092B-C50C-407E-A947-70E740481C1C}">
+                          <a14:useLocalDpi xmlns:a14="http://schemas.microsoft.com/office/drawing/2010/main" val="0"/>
+                        </a:ext>
+                      </a:extLst>
+                    </a:blip>
+                    <a:stretch>
+                      <a:fillRect/>
+                    </a:stretch>
+                  </pic:blipFill>
+                  <pic:spPr>
+                    <a:xfrm>
+                      <a:off x="0" y="0"/>
+                      <a:ext cx="5943600" cy="3710940"/>
+                    </a:xfrm>
+                    <a:prstGeom prst="rect">
+                      <a:avLst/>
+                    </a:prstGeom>
+                  </pic:spPr>
+                </pic:pic>
+              </a:graphicData>
+            </a:graphic>
+          </wp:inline>
+        </w:drawing>
+      </w:r>
+    </w:p>
+    <w:p>
+      <w:pPr>
+        <w:rPr>
+          <w:rFonts w:ascii="Times New Roman" w:hAnsi="Times New Roman" w:cs="Times New Roman"/>
+        </w:rPr>
+      </w:pPr>
+      <w:r>
+        <w:rPr>
+          <w:rFonts w:ascii="Times New Roman" w:hAnsi="Times New Roman" w:cs="Times New Roman"/>
+          <w:noProof/>
+        </w:rPr>
+        <w:lastRenderedPageBreak/>
+        <w:drawing>
+          <wp:inline distT="0" distB="0" distL="0" distR="0" wp14:anchorId="336499D0" wp14:editId="5C0C3EFA">
+            <wp:extent cx="5943600" cy="3657600"/>
+            <wp:effectExtent l="0" t="0" r="0" b="0"/>
+            <wp:docPr id="19" name="Picture 19"/>
+            <wp:cNvGraphicFramePr>
+              <a:graphicFrameLocks xmlns:a="http://schemas.openxmlformats.org/drawingml/2006/main" noChangeAspect="1"/>
+            </wp:cNvGraphicFramePr>
+            <a:graphic xmlns:a="http://schemas.openxmlformats.org/drawingml/2006/main">
+              <a:graphicData uri="http://schemas.openxmlformats.org/drawingml/2006/picture">
+                <pic:pic xmlns:pic="http://schemas.openxmlformats.org/drawingml/2006/picture">
+                  <pic:nvPicPr>
+                    <pic:cNvPr id="19" name="Picture 19"/>
+                    <pic:cNvPicPr/>
+                  </pic:nvPicPr>
+                  <pic:blipFill>
+                    <a:blip r:embed="rId20" cstate="print">
+                      <a:extLst>
+                        <a:ext uri="{28A0092B-C50C-407E-A947-70E740481C1C}">
+                          <a14:useLocalDpi xmlns:a14="http://schemas.microsoft.com/office/drawing/2010/main" val="0"/>
+                        </a:ext>
+                      </a:extLst>
+                    </a:blip>
+                    <a:stretch>
+                      <a:fillRect/>
+                    </a:stretch>
+                  </pic:blipFill>
+                  <pic:spPr>
+                    <a:xfrm>
+                      <a:off x="0" y="0"/>
+                      <a:ext cx="5943600" cy="3657600"/>
+                    </a:xfrm>
+                    <a:prstGeom prst="rect">
+                      <a:avLst/>
+                    </a:prstGeom>
+                  </pic:spPr>
+                </pic:pic>
+              </a:graphicData>
+            </a:graphic>
+          </wp:inline>
+        </w:drawing>
+      </w:r>
+      <w:r>
+        <w:rPr>
+          <w:rFonts w:ascii="Times New Roman" w:hAnsi="Times New Roman" w:cs="Times New Roman"/>
+          <w:noProof/>
+        </w:rPr>
+        <w:drawing>
+          <wp:inline distT="0" distB="0" distL="0" distR="0" wp14:anchorId="3A7A0583" wp14:editId="5A220595">
+            <wp:extent cx="5943600" cy="3664585"/>
+            <wp:effectExtent l="0" t="0" r="0" b="5715"/>
+            <wp:docPr id="18" name="Picture 18" descr="Chart, scatter chart&#10;&#10;Description automatically generated"/>
+            <wp:cNvGraphicFramePr>
+              <a:graphicFrameLocks xmlns:a="http://schemas.openxmlformats.org/drawingml/2006/main" noChangeAspect="1"/>
+            </wp:cNvGraphicFramePr>
+            <a:graphic xmlns:a="http://schemas.openxmlformats.org/drawingml/2006/main">
+              <a:graphicData uri="http://schemas.openxmlformats.org/drawingml/2006/picture">
+                <pic:pic xmlns:pic="http://schemas.openxmlformats.org/drawingml/2006/picture">
+                  <pic:nvPicPr>
+                    <pic:cNvPr id="18" name="Picture 18" descr="Chart, scatter chart&#10;&#10;Description automatically generated"/>
+                    <pic:cNvPicPr/>
+                  </pic:nvPicPr>
+                  <pic:blipFill>
+                    <a:blip r:embed="rId21" cstate="print">
+                      <a:extLst>
+                        <a:ext uri="{28A0092B-C50C-407E-A947-70E740481C1C}">
+                          <a14:useLocalDpi xmlns:a14="http://schemas.microsoft.com/office/drawing/2010/main" val="0"/>
+                        </a:ext>
+                      </a:extLst>
+                    </a:blip>
+                    <a:stretch>
+                      <a:fillRect/>
+                    </a:stretch>
+                  </pic:blipFill>
+                  <pic:spPr>
+                    <a:xfrm>
+                      <a:off x="0" y="0"/>
+                      <a:ext cx="5943600" cy="3664585"/>
+                    </a:xfrm>
+                    <a:prstGeom prst="rect">
+                      <a:avLst/>
+                    </a:prstGeom>
+                  </pic:spPr>
+                </pic:pic>
+              </a:graphicData>
+            </a:graphic>
+          </wp:inline>
+        </w:drawing>
+      </w:r>
+      <w:r>
+        <w:rPr>
+          <w:rFonts w:ascii="Times New Roman" w:hAnsi="Times New Roman" w:cs="Times New Roman"/>
+          <w:noProof/>
+        </w:rPr>
+        <w:lastRenderedPageBreak/>
+        <w:drawing>
+          <wp:inline distT="0" distB="0" distL="0" distR="0" wp14:anchorId="0A96203E" wp14:editId="63E092BB">
+            <wp:extent cx="5943600" cy="4182110"/>
+            <wp:effectExtent l="0" t="0" r="0" b="0"/>
+            <wp:docPr id="20" name="Picture 20" descr="Chart&#10;&#10;Description automatically generated"/>
+            <wp:cNvGraphicFramePr>
+              <a:graphicFrameLocks xmlns:a="http://schemas.openxmlformats.org/drawingml/2006/main" noChangeAspect="1"/>
+            </wp:cNvGraphicFramePr>
+            <a:graphic xmlns:a="http://schemas.openxmlformats.org/drawingml/2006/main">
+              <a:graphicData uri="http://schemas.openxmlformats.org/drawingml/2006/picture">
+                <pic:pic xmlns:pic="http://schemas.openxmlformats.org/drawingml/2006/picture">
+                  <pic:nvPicPr>
+                    <pic:cNvPr id="20" name="Picture 20" descr="Chart&#10;&#10;Description automatically generated"/>
+                    <pic:cNvPicPr/>
+                  </pic:nvPicPr>
+                  <pic:blipFill>
+                    <a:blip r:embed="rId22" cstate="print">
+                      <a:extLst>
+                        <a:ext uri="{28A0092B-C50C-407E-A947-70E740481C1C}">
+                          <a14:useLocalDpi xmlns:a14="http://schemas.microsoft.com/office/drawing/2010/main" val="0"/>
+                        </a:ext>
+                      </a:extLst>
+                    </a:blip>
+                    <a:stretch>
+                      <a:fillRect/>
+                    </a:stretch>
+                  </pic:blipFill>
+                  <pic:spPr>
+                    <a:xfrm>
+                      <a:off x="0" y="0"/>
+                      <a:ext cx="5943600" cy="4182110"/>
+                    </a:xfrm>
+                    <a:prstGeom prst="rect">
+                      <a:avLst/>
+                    </a:prstGeom>
+                  </pic:spPr>
+                </pic:pic>
+              </a:graphicData>
+            </a:graphic>
+          </wp:inline>
+        </w:drawing>
+      </w:r>
     </w:p>
     <w:sectPr>
       <w:pgSz w:w="12240" w:h="15840"/>
@@ -138,6 +1579,95 @@
 <file path=word/numbering.xml><?xml version="1.0" encoding="utf-8"?>
 <w:numbering xmlns:wpc="http://schemas.microsoft.com/office/word/2010/wordprocessingCanvas" xmlns:cx="http://schemas.microsoft.com/office/drawing/2014/chartex" xmlns:cx1="http://schemas.microsoft.com/office/drawing/2015/9/8/chartex" xmlns:cx2="http://schemas.microsoft.com/office/drawing/2015/10/21/chartex" xmlns:cx3="http://schemas.microsoft.com/office/drawing/2016/5/9/chartex" xmlns:cx4="http://schemas.microsoft.com/office/drawing/2016/5/10/chartex" xmlns:cx5="http://schemas.microsoft.com/office/drawing/2016/5/11/chartex" xmlns:cx6="http://schemas.microsoft.com/office/drawing/2016/5/12/chartex" xmlns:cx7="http://schemas.microsoft.com/office/drawing/2016/5/13/chartex" xmlns:cx8="http://schemas.microsoft.com/office/drawing/2016/5/14/chartex" xmlns:mc="http://schemas.openxmlformats.org/markup-compatibility/2006" xmlns:aink="http://schemas.microsoft.com/office/drawing/2016/ink" xmlns:am3d="http://schemas.microsoft.com/office/drawing/2017/model3d" xmlns:o="urn:schemas-microsoft-com:office:office" xmlns:oel="http://schemas.microsoft.com/office/2019/extlst" xmlns:r="http://schemas.openxmlformats.org/officeDocument/2006/relationships" xmlns:m="http://schemas.openxmlformats.org/officeDocument/2006/math" xmlns:v="urn:schemas-microsoft-com:vml" xmlns:wp14="http://schemas.microsoft.com/office/word/2010/wordprocessingDrawing" xmlns:wp="http://schemas.openxmlformats.org/drawingml/2006/wordprocessingDrawing" xmlns:w10="urn:schemas-microsoft-com:office:word" xmlns:w="http://schemas.openxmlformats.org/wordprocessingml/2006/main" xmlns:w14="http://schemas.microsoft.com/office/word/2010/wordml" xmlns:w15="http://schemas.microsoft.com/office/word/2012/wordml" xmlns:w16cex="http://schemas.microsoft.com/office/word/2018/wordml/cex" xmlns:w16cid="http://schemas.microsoft.com/office/word/2016/wordml/cid" xmlns:w16="http://schemas.microsoft.com/office/word/2018/wordml" xmlns:w16du="http://schemas.microsoft.com/office/word/2023/wordml/word16du" xmlns:w16sdtdh="http://schemas.microsoft.com/office/word/2020/wordml/sdtdatahash" xmlns:w16se="http://schemas.microsoft.com/office/word/2015/wordml/symex" xmlns:wpg="http://schemas.microsoft.com/office/word/2010/wordprocessingGroup" xmlns:wpi="http://schemas.microsoft.com/office/word/2010/wordprocessingInk" xmlns:wne="http://schemas.microsoft.com/office/word/2006/wordml" xmlns:wps="http://schemas.microsoft.com/office/word/2010/wordprocessingShape" mc:Ignorable="w14 w15 w16se w16cid w16 w16cex w16sdtdh wp14">
   <w:abstractNum w:abstractNumId="0" w15:restartNumberingAfterBreak="0">
+    <w:nsid w:val="01182C9D"/>
+    <w:multiLevelType w:val="hybridMultilevel"/>
+    <w:tmpl w:val="EF52C932"/>
+    <w:lvl w:ilvl="0" w:tplc="C1F2F364">
+      <w:start w:val="1"/>
+      <w:numFmt w:val="upperLetter"/>
+      <w:lvlText w:val="%1)"/>
+      <w:lvlJc w:val="left"/>
+      <w:pPr>
+        <w:ind w:left="720" w:hanging="360"/>
+      </w:pPr>
+      <w:rPr>
+        <w:rFonts w:hint="default"/>
+      </w:rPr>
+    </w:lvl>
+    <w:lvl w:ilvl="1" w:tplc="04090019" w:tentative="1">
+      <w:start w:val="1"/>
+      <w:numFmt w:val="lowerLetter"/>
+      <w:lvlText w:val="%2."/>
+      <w:lvlJc w:val="left"/>
+      <w:pPr>
+        <w:ind w:left="1440" w:hanging="360"/>
+      </w:pPr>
+    </w:lvl>
+    <w:lvl w:ilvl="2" w:tplc="0409001B" w:tentative="1">
+      <w:start w:val="1"/>
+      <w:numFmt w:val="lowerRoman"/>
+      <w:lvlText w:val="%3."/>
+      <w:lvlJc w:val="right"/>
+      <w:pPr>
+        <w:ind w:left="2160" w:hanging="180"/>
+      </w:pPr>
+    </w:lvl>
+    <w:lvl w:ilvl="3" w:tplc="0409000F" w:tentative="1">
+      <w:start w:val="1"/>
+      <w:numFmt w:val="decimal"/>
+      <w:lvlText w:val="%4."/>
+      <w:lvlJc w:val="left"/>
+      <w:pPr>
+        <w:ind w:left="2880" w:hanging="360"/>
+      </w:pPr>
+    </w:lvl>
+    <w:lvl w:ilvl="4" w:tplc="04090019" w:tentative="1">
+      <w:start w:val="1"/>
+      <w:numFmt w:val="lowerLetter"/>
+      <w:lvlText w:val="%5."/>
+      <w:lvlJc w:val="left"/>
+      <w:pPr>
+        <w:ind w:left="3600" w:hanging="360"/>
+      </w:pPr>
+    </w:lvl>
+    <w:lvl w:ilvl="5" w:tplc="0409001B" w:tentative="1">
+      <w:start w:val="1"/>
+      <w:numFmt w:val="lowerRoman"/>
+      <w:lvlText w:val="%6."/>
+      <w:lvlJc w:val="right"/>
+      <w:pPr>
+        <w:ind w:left="4320" w:hanging="180"/>
+      </w:pPr>
+    </w:lvl>
+    <w:lvl w:ilvl="6" w:tplc="0409000F" w:tentative="1">
+      <w:start w:val="1"/>
+      <w:numFmt w:val="decimal"/>
+      <w:lvlText w:val="%7."/>
+      <w:lvlJc w:val="left"/>
+      <w:pPr>
+        <w:ind w:left="5040" w:hanging="360"/>
+      </w:pPr>
+    </w:lvl>
+    <w:lvl w:ilvl="7" w:tplc="04090019" w:tentative="1">
+      <w:start w:val="1"/>
+      <w:numFmt w:val="lowerLetter"/>
+      <w:lvlText w:val="%8."/>
+      <w:lvlJc w:val="left"/>
+      <w:pPr>
+        <w:ind w:left="5760" w:hanging="360"/>
+      </w:pPr>
+    </w:lvl>
+    <w:lvl w:ilvl="8" w:tplc="0409001B" w:tentative="1">
+      <w:start w:val="1"/>
+      <w:numFmt w:val="lowerRoman"/>
+      <w:lvlText w:val="%9."/>
+      <w:lvlJc w:val="right"/>
+      <w:pPr>
+        <w:ind w:left="6480" w:hanging="180"/>
+      </w:pPr>
+    </w:lvl>
+  </w:abstractNum>
+  <w:abstractNum w:abstractNumId="1" w15:restartNumberingAfterBreak="0">
     <w:nsid w:val="16310E1D"/>
     <w:multiLevelType w:val="hybridMultilevel"/>
     <w:tmpl w:val="19B45116"/>
@@ -226,7 +1756,7 @@
       </w:pPr>
     </w:lvl>
   </w:abstractNum>
-  <w:abstractNum w:abstractNumId="1" w15:restartNumberingAfterBreak="0">
+  <w:abstractNum w:abstractNumId="2" w15:restartNumberingAfterBreak="0">
     <w:nsid w:val="16626CCF"/>
     <w:multiLevelType w:val="hybridMultilevel"/>
     <w:tmpl w:val="93C0BE66"/>
@@ -242,7 +1772,7 @@
         <w:rFonts w:hint="default"/>
       </w:rPr>
     </w:lvl>
-    <w:lvl w:ilvl="1" w:tplc="04090019" w:tentative="1">
+    <w:lvl w:ilvl="1" w:tplc="04090019">
       <w:start w:val="1"/>
       <w:numFmt w:val="lowerLetter"/>
       <w:lvlText w:val="%2."/>
@@ -315,7 +1845,7 @@
       </w:pPr>
     </w:lvl>
   </w:abstractNum>
-  <w:abstractNum w:abstractNumId="2" w15:restartNumberingAfterBreak="0">
+  <w:abstractNum w:abstractNumId="3" w15:restartNumberingAfterBreak="0">
     <w:nsid w:val="18900BF6"/>
     <w:multiLevelType w:val="hybridMultilevel"/>
     <w:tmpl w:val="AB6A7B34"/>
@@ -404,7 +1934,7 @@
       </w:pPr>
     </w:lvl>
   </w:abstractNum>
-  <w:abstractNum w:abstractNumId="3" w15:restartNumberingAfterBreak="0">
+  <w:abstractNum w:abstractNumId="4" w15:restartNumberingAfterBreak="0">
     <w:nsid w:val="43AF5192"/>
     <w:multiLevelType w:val="hybridMultilevel"/>
     <w:tmpl w:val="F50C512E"/>
@@ -493,17 +2023,112 @@
       </w:pPr>
     </w:lvl>
   </w:abstractNum>
+  <w:abstractNum w:abstractNumId="5" w15:restartNumberingAfterBreak="0">
+    <w:nsid w:val="65C633EE"/>
+    <w:multiLevelType w:val="hybridMultilevel"/>
+    <w:tmpl w:val="22D497FA"/>
+    <w:lvl w:ilvl="0" w:tplc="4AB68F0C">
+      <w:start w:val="1"/>
+      <w:numFmt w:val="upperLetter"/>
+      <w:lvlText w:val="%1)"/>
+      <w:lvlJc w:val="left"/>
+      <w:pPr>
+        <w:ind w:left="720" w:hanging="360"/>
+      </w:pPr>
+      <w:rPr>
+        <w:rFonts w:hint="default"/>
+      </w:rPr>
+    </w:lvl>
+    <w:lvl w:ilvl="1" w:tplc="04090019" w:tentative="1">
+      <w:start w:val="1"/>
+      <w:numFmt w:val="lowerLetter"/>
+      <w:lvlText w:val="%2."/>
+      <w:lvlJc w:val="left"/>
+      <w:pPr>
+        <w:ind w:left="1440" w:hanging="360"/>
+      </w:pPr>
+    </w:lvl>
+    <w:lvl w:ilvl="2" w:tplc="0409001B" w:tentative="1">
+      <w:start w:val="1"/>
+      <w:numFmt w:val="lowerRoman"/>
+      <w:lvlText w:val="%3."/>
+      <w:lvlJc w:val="right"/>
+      <w:pPr>
+        <w:ind w:left="2160" w:hanging="180"/>
+      </w:pPr>
+    </w:lvl>
+    <w:lvl w:ilvl="3" w:tplc="0409000F" w:tentative="1">
+      <w:start w:val="1"/>
+      <w:numFmt w:val="decimal"/>
+      <w:lvlText w:val="%4."/>
+      <w:lvlJc w:val="left"/>
+      <w:pPr>
+        <w:ind w:left="2880" w:hanging="360"/>
+      </w:pPr>
+    </w:lvl>
+    <w:lvl w:ilvl="4" w:tplc="04090019" w:tentative="1">
+      <w:start w:val="1"/>
+      <w:numFmt w:val="lowerLetter"/>
+      <w:lvlText w:val="%5."/>
+      <w:lvlJc w:val="left"/>
+      <w:pPr>
+        <w:ind w:left="3600" w:hanging="360"/>
+      </w:pPr>
+    </w:lvl>
+    <w:lvl w:ilvl="5" w:tplc="0409001B" w:tentative="1">
+      <w:start w:val="1"/>
+      <w:numFmt w:val="lowerRoman"/>
+      <w:lvlText w:val="%6."/>
+      <w:lvlJc w:val="right"/>
+      <w:pPr>
+        <w:ind w:left="4320" w:hanging="180"/>
+      </w:pPr>
+    </w:lvl>
+    <w:lvl w:ilvl="6" w:tplc="0409000F" w:tentative="1">
+      <w:start w:val="1"/>
+      <w:numFmt w:val="decimal"/>
+      <w:lvlText w:val="%7."/>
+      <w:lvlJc w:val="left"/>
+      <w:pPr>
+        <w:ind w:left="5040" w:hanging="360"/>
+      </w:pPr>
+    </w:lvl>
+    <w:lvl w:ilvl="7" w:tplc="04090019" w:tentative="1">
+      <w:start w:val="1"/>
+      <w:numFmt w:val="lowerLetter"/>
+      <w:lvlText w:val="%8."/>
+      <w:lvlJc w:val="left"/>
+      <w:pPr>
+        <w:ind w:left="5760" w:hanging="360"/>
+      </w:pPr>
+    </w:lvl>
+    <w:lvl w:ilvl="8" w:tplc="0409001B" w:tentative="1">
+      <w:start w:val="1"/>
+      <w:numFmt w:val="lowerRoman"/>
+      <w:lvlText w:val="%9."/>
+      <w:lvlJc w:val="right"/>
+      <w:pPr>
+        <w:ind w:left="6480" w:hanging="180"/>
+      </w:pPr>
+    </w:lvl>
+  </w:abstractNum>
   <w:num w:numId="1" w16cid:durableId="963996981">
+    <w:abstractNumId w:val="4"/>
+  </w:num>
+  <w:num w:numId="2" w16cid:durableId="1464809875">
+    <w:abstractNumId w:val="1"/>
+  </w:num>
+  <w:num w:numId="3" w16cid:durableId="929697694">
     <w:abstractNumId w:val="3"/>
   </w:num>
-  <w:num w:numId="2" w16cid:durableId="1464809875">
+  <w:num w:numId="4" w16cid:durableId="88888925">
+    <w:abstractNumId w:val="2"/>
+  </w:num>
+  <w:num w:numId="5" w16cid:durableId="1586376115">
     <w:abstractNumId w:val="0"/>
   </w:num>
-  <w:num w:numId="3" w16cid:durableId="929697694">
-    <w:abstractNumId w:val="2"/>
-  </w:num>
-  <w:num w:numId="4" w16cid:durableId="88888925">
-    <w:abstractNumId w:val="1"/>
+  <w:num w:numId="6" w16cid:durableId="456341224">
+    <w:abstractNumId w:val="5"/>
   </w:num>
 </w:numbering>
 </file>
@@ -627,6 +2252,7 @@
     <w:lsdException w:name="HTML Sample" w:semiHidden="1" w:unhideWhenUsed="1"/>
     <w:lsdException w:name="HTML Typewriter" w:semiHidden="1" w:unhideWhenUsed="1"/>
     <w:lsdException w:name="HTML Variable" w:semiHidden="1" w:unhideWhenUsed="1"/>
+    <w:lsdException w:name="Normal Table" w:semiHidden="1" w:unhideWhenUsed="1"/>
     <w:lsdException w:name="annotation subject" w:semiHidden="1" w:unhideWhenUsed="1"/>
     <w:lsdException w:name="No List" w:semiHidden="1" w:unhideWhenUsed="1"/>
     <w:lsdException w:name="Outline List 1" w:semiHidden="1" w:unhideWhenUsed="1"/>
@@ -673,8 +2299,10 @@
     <w:lsdException w:name="Table Subtle 2" w:semiHidden="1" w:unhideWhenUsed="1"/>
     <w:lsdException w:name="Table Web 1" w:semiHidden="1" w:unhideWhenUsed="1"/>
     <w:lsdException w:name="Table Web 2" w:semiHidden="1" w:unhideWhenUsed="1"/>
+    <w:lsdException w:name="Table Web 3" w:semiHidden="1" w:unhideWhenUsed="1"/>
     <w:lsdException w:name="Balloon Text" w:semiHidden="1" w:unhideWhenUsed="1"/>
     <w:lsdException w:name="Table Grid" w:uiPriority="39"/>
+    <w:lsdException w:name="Table Theme" w:semiHidden="1" w:unhideWhenUsed="1"/>
     <w:lsdException w:name="Placeholder Text" w:semiHidden="1"/>
     <w:lsdException w:name="No Spacing" w:uiPriority="1" w:qFormat="1"/>
     <w:lsdException w:name="Light Shading" w:uiPriority="60"/>
@@ -903,7 +2531,6 @@
   <w:style w:type="character" w:default="1" w:styleId="DefaultParagraphFont">
     <w:name w:val="Default Paragraph Font"/>
     <w:uiPriority w:val="1"/>
-    <w:semiHidden/>
     <w:unhideWhenUsed/>
   </w:style>
   <w:style w:type="table" w:default="1" w:styleId="TableNormal">

</xml_diff>